<commit_message>
lab1 fix by sanya
</commit_message>
<xml_diff>
--- a/BystrovMD_LR1.docx
+++ b/BystrovMD_LR1.docx
@@ -173,33 +173,68 @@
                 <w:szCs w:val="24"/>
                 <w:lang w:eastAsia="ru-RU"/>
               </w:rPr>
-              <w:t xml:space="preserve">канд. </w:t>
-            </w:r>
-            <w:proofErr w:type="spellStart"/>
-            <w:r>
+              <w:t>канд. техн. наук, доцент</w:t>
+            </w:r>
+          </w:p>
+        </w:tc>
+        <w:tc>
+          <w:tcPr>
+            <w:tcW w:w="284" w:type="dxa"/>
+            <w:tcBorders>
+              <w:top w:val="nil"/>
+              <w:left w:val="nil"/>
+              <w:bottom w:val="nil"/>
+              <w:right w:val="nil"/>
+            </w:tcBorders>
+            <w:vAlign w:val="center"/>
+          </w:tcPr>
+          <w:p>
+            <w:pPr>
+              <w:widowControl w:val="0"/>
+              <w:autoSpaceDE w:val="0"/>
+              <w:autoSpaceDN w:val="0"/>
+              <w:adjustRightInd w:val="0"/>
+              <w:spacing w:before="120" w:after="0" w:line="240" w:lineRule="auto"/>
+              <w:jc w:val="center"/>
               <w:rPr>
                 <w:rFonts w:ascii="Times New Roman" w:eastAsia="Times New Roman" w:hAnsi="Times New Roman" w:cs="Times New Roman"/>
                 <w:sz w:val="24"/>
                 <w:szCs w:val="24"/>
                 <w:lang w:eastAsia="ru-RU"/>
               </w:rPr>
-              <w:t>техн</w:t>
-            </w:r>
-            <w:proofErr w:type="spellEnd"/>
-            <w:r>
+            </w:pPr>
+          </w:p>
+        </w:tc>
+        <w:tc>
+          <w:tcPr>
+            <w:tcW w:w="2835" w:type="dxa"/>
+            <w:tcBorders>
+              <w:top w:val="nil"/>
+              <w:left w:val="nil"/>
+              <w:right w:val="nil"/>
+            </w:tcBorders>
+            <w:vAlign w:val="center"/>
+          </w:tcPr>
+          <w:p>
+            <w:pPr>
+              <w:widowControl w:val="0"/>
+              <w:autoSpaceDE w:val="0"/>
+              <w:autoSpaceDN w:val="0"/>
+              <w:adjustRightInd w:val="0"/>
+              <w:spacing w:before="120" w:after="0" w:line="240" w:lineRule="auto"/>
+              <w:jc w:val="center"/>
               <w:rPr>
                 <w:rFonts w:ascii="Times New Roman" w:eastAsia="Times New Roman" w:hAnsi="Times New Roman" w:cs="Times New Roman"/>
                 <w:sz w:val="24"/>
                 <w:szCs w:val="24"/>
                 <w:lang w:eastAsia="ru-RU"/>
               </w:rPr>
-              <w:t>. наук, доцент</w:t>
-            </w:r>
-          </w:p>
-        </w:tc>
-        <w:tc>
-          <w:tcPr>
-            <w:tcW w:w="284" w:type="dxa"/>
+            </w:pPr>
+          </w:p>
+        </w:tc>
+        <w:tc>
+          <w:tcPr>
+            <w:tcW w:w="277" w:type="dxa"/>
             <w:tcBorders>
               <w:top w:val="nil"/>
               <w:left w:val="nil"/>
@@ -227,7 +262,7 @@
         </w:tc>
         <w:tc>
           <w:tcPr>
-            <w:tcW w:w="2835" w:type="dxa"/>
+            <w:tcW w:w="3028" w:type="dxa"/>
             <w:tcBorders>
               <w:top w:val="nil"/>
               <w:left w:val="nil"/>
@@ -250,81 +285,15 @@
                 <w:lang w:eastAsia="ru-RU"/>
               </w:rPr>
             </w:pPr>
-          </w:p>
-        </w:tc>
-        <w:tc>
-          <w:tcPr>
-            <w:tcW w:w="277" w:type="dxa"/>
-            <w:tcBorders>
-              <w:top w:val="nil"/>
-              <w:left w:val="nil"/>
-              <w:bottom w:val="nil"/>
-              <w:right w:val="nil"/>
-            </w:tcBorders>
-            <w:vAlign w:val="center"/>
-          </w:tcPr>
-          <w:p>
-            <w:pPr>
-              <w:widowControl w:val="0"/>
-              <w:autoSpaceDE w:val="0"/>
-              <w:autoSpaceDN w:val="0"/>
-              <w:adjustRightInd w:val="0"/>
-              <w:spacing w:before="120" w:after="0" w:line="240" w:lineRule="auto"/>
-              <w:jc w:val="center"/>
+            <w:r>
               <w:rPr>
                 <w:rFonts w:ascii="Times New Roman" w:eastAsia="Times New Roman" w:hAnsi="Times New Roman" w:cs="Times New Roman"/>
                 <w:sz w:val="24"/>
                 <w:szCs w:val="24"/>
                 <w:lang w:eastAsia="ru-RU"/>
               </w:rPr>
-            </w:pPr>
-          </w:p>
-        </w:tc>
-        <w:tc>
-          <w:tcPr>
-            <w:tcW w:w="3028" w:type="dxa"/>
-            <w:tcBorders>
-              <w:top w:val="nil"/>
-              <w:left w:val="nil"/>
-              <w:right w:val="nil"/>
-            </w:tcBorders>
-            <w:vAlign w:val="center"/>
-          </w:tcPr>
-          <w:p>
-            <w:pPr>
-              <w:widowControl w:val="0"/>
-              <w:autoSpaceDE w:val="0"/>
-              <w:autoSpaceDN w:val="0"/>
-              <w:adjustRightInd w:val="0"/>
-              <w:spacing w:before="120" w:after="0" w:line="240" w:lineRule="auto"/>
-              <w:jc w:val="center"/>
-              <w:rPr>
-                <w:rFonts w:ascii="Times New Roman" w:eastAsia="Times New Roman" w:hAnsi="Times New Roman" w:cs="Times New Roman"/>
-                <w:sz w:val="24"/>
-                <w:szCs w:val="24"/>
-                <w:lang w:eastAsia="ru-RU"/>
-              </w:rPr>
-            </w:pPr>
-            <w:r>
-              <w:rPr>
-                <w:rFonts w:ascii="Times New Roman" w:eastAsia="Times New Roman" w:hAnsi="Times New Roman" w:cs="Times New Roman"/>
-                <w:sz w:val="24"/>
-                <w:szCs w:val="24"/>
-                <w:lang w:eastAsia="ru-RU"/>
-              </w:rPr>
-              <w:t xml:space="preserve">В. А. </w:t>
-            </w:r>
-            <w:proofErr w:type="spellStart"/>
-            <w:r>
-              <w:rPr>
-                <w:rFonts w:ascii="Times New Roman" w:eastAsia="Times New Roman" w:hAnsi="Times New Roman" w:cs="Times New Roman"/>
-                <w:sz w:val="24"/>
-                <w:szCs w:val="24"/>
-                <w:lang w:eastAsia="ru-RU"/>
-              </w:rPr>
-              <w:t>Рындюк</w:t>
-            </w:r>
-            <w:proofErr w:type="spellEnd"/>
+              <w:t>В. А. Рындюк</w:t>
+            </w:r>
           </w:p>
         </w:tc>
       </w:tr>
@@ -1244,7 +1213,6 @@
           <w:szCs w:val="32"/>
         </w:rPr>
       </w:pPr>
-      <w:bookmarkStart w:id="0" w:name="_GoBack"/>
       <w:r>
         <w:rPr>
           <w:rFonts w:ascii="Times New Roman" w:hAnsi="Times New Roman" w:cs="Times New Roman"/>
@@ -1257,7 +1225,6 @@
         <w:t>Задание</w:t>
       </w:r>
     </w:p>
-    <w:bookmarkEnd w:id="0"/>
     <w:p>
       <w:pPr>
         <w:spacing w:after="0" w:line="23" w:lineRule="atLeast"/>
@@ -1292,25 +1259,7 @@
           <w:sz w:val="24"/>
           <w:szCs w:val="24"/>
         </w:rPr>
-        <w:t xml:space="preserve">Осуществить шифровку </w:t>
-      </w:r>
-      <w:proofErr w:type="gramStart"/>
-      <w:r>
-        <w:rPr>
-          <w:rFonts w:ascii="Times New Roman" w:hAnsi="Times New Roman"/>
-          <w:sz w:val="24"/>
-          <w:szCs w:val="24"/>
-        </w:rPr>
-        <w:t>текста  (</w:t>
-      </w:r>
-      <w:proofErr w:type="gramEnd"/>
-      <w:r>
-        <w:rPr>
-          <w:rFonts w:ascii="Times New Roman" w:hAnsi="Times New Roman"/>
-          <w:sz w:val="24"/>
-          <w:szCs w:val="24"/>
-        </w:rPr>
-        <w:t>с проверкой) шифром циклических подстановок (иначе шифром Цезаря), с прогоном текста 4, 5 и 6  интервалов.  В состав алфавита не включать буквы «Й» и «Ё». Ниже приведены варианты текста требующие его шифрации.</w:t>
+        <w:t>Осуществить шифровку текста  (с проверкой) шифром циклических подстановок (иначе шифром Цезаря), с прогоном текста 4, 5 и 6  интервалов.  В состав алфавита не включать буквы «Й» и «Ё». Ниже приведены варианты текста требующие его шифрации.</w:t>
       </w:r>
     </w:p>
     <w:p>
@@ -19330,25 +19279,7 @@
           <w:sz w:val="24"/>
           <w:szCs w:val="24"/>
         </w:rPr>
-        <w:t xml:space="preserve">Осуществить шифровку текста (с проверкой), </w:t>
-      </w:r>
-      <w:proofErr w:type="gramStart"/>
-      <w:r>
-        <w:rPr>
-          <w:rFonts w:ascii="Times New Roman" w:hAnsi="Times New Roman"/>
-          <w:sz w:val="24"/>
-          <w:szCs w:val="24"/>
-        </w:rPr>
-        <w:t>используя  шифр</w:t>
-      </w:r>
-      <w:proofErr w:type="gramEnd"/>
-      <w:r>
-        <w:rPr>
-          <w:rFonts w:ascii="Times New Roman" w:hAnsi="Times New Roman"/>
-          <w:sz w:val="24"/>
-          <w:szCs w:val="24"/>
-        </w:rPr>
-        <w:t xml:space="preserve"> спартанцев, с прогоном текста 4, 5 и 6  интервалов.  Ниже приведены варианты текста требующие его шифрации.</w:t>
+        <w:t>Осуществить шифровку текста (с проверкой), используя  шифр спартанцев, с прогоном текста 4, 5 и 6  интервалов.  Ниже приведены варианты текста требующие его шифрации.</w:t>
       </w:r>
     </w:p>
     <w:p>
@@ -19536,21 +19467,7 @@
         <w:rPr>
           <w:rFonts w:ascii="Consolas" w:hAnsi="Consolas"/>
         </w:rPr>
-        <w:t xml:space="preserve">И Р Е </w:t>
-      </w:r>
-      <w:proofErr w:type="spellStart"/>
-      <w:r>
-        <w:rPr>
-          <w:rFonts w:ascii="Consolas" w:hAnsi="Consolas"/>
-        </w:rPr>
-        <w:t>Е</w:t>
-      </w:r>
-      <w:proofErr w:type="spellEnd"/>
-      <w:r>
-        <w:rPr>
-          <w:rFonts w:ascii="Consolas" w:hAnsi="Consolas"/>
-        </w:rPr>
-        <w:t xml:space="preserve"> Л Н Ч П Н </w:t>
+        <w:t xml:space="preserve">И Р Е Е Л Н Ч П Н </w:t>
       </w:r>
     </w:p>
     <w:p>
@@ -19656,21 +19573,7 @@
           <w:rFonts w:ascii="Consolas" w:hAnsi="Consolas"/>
         </w:rPr>
         <w:lastRenderedPageBreak/>
-        <w:t xml:space="preserve">И Р Е </w:t>
-      </w:r>
-      <w:proofErr w:type="spellStart"/>
-      <w:r>
-        <w:rPr>
-          <w:rFonts w:ascii="Consolas" w:hAnsi="Consolas"/>
-        </w:rPr>
-        <w:t>Е</w:t>
-      </w:r>
-      <w:proofErr w:type="spellEnd"/>
-      <w:r>
-        <w:rPr>
-          <w:rFonts w:ascii="Consolas" w:hAnsi="Consolas"/>
-        </w:rPr>
-        <w:t xml:space="preserve"> Л Н Ч П Н </w:t>
+        <w:t xml:space="preserve">И Р Е Е Л Н Ч П Н </w:t>
       </w:r>
     </w:p>
     <w:p>
@@ -19795,35 +19698,7 @@
         <w:rPr>
           <w:rFonts w:ascii="Consolas" w:hAnsi="Consolas"/>
         </w:rPr>
-        <w:t xml:space="preserve">И </w:t>
-      </w:r>
-      <w:proofErr w:type="spellStart"/>
-      <w:r>
-        <w:rPr>
-          <w:rFonts w:ascii="Consolas" w:hAnsi="Consolas"/>
-        </w:rPr>
-        <w:t>И</w:t>
-      </w:r>
-      <w:proofErr w:type="spellEnd"/>
-      <w:r>
-        <w:rPr>
-          <w:rFonts w:ascii="Consolas" w:hAnsi="Consolas"/>
-        </w:rPr>
-        <w:t xml:space="preserve"> </w:t>
-      </w:r>
-      <w:proofErr w:type="spellStart"/>
-      <w:r>
-        <w:rPr>
-          <w:rFonts w:ascii="Consolas" w:hAnsi="Consolas"/>
-        </w:rPr>
-        <w:t>И</w:t>
-      </w:r>
-      <w:proofErr w:type="spellEnd"/>
-      <w:r>
-        <w:rPr>
-          <w:rFonts w:ascii="Consolas" w:hAnsi="Consolas"/>
-        </w:rPr>
-        <w:t xml:space="preserve"> Д Я Ч О Е</w:t>
+        <w:t>И И И Д Я Ч О Е</w:t>
       </w:r>
     </w:p>
     <w:p>
@@ -19837,21 +19712,7 @@
         <w:rPr>
           <w:rFonts w:ascii="Consolas" w:hAnsi="Consolas"/>
         </w:rPr>
-        <w:t xml:space="preserve">М Ч С Е Н </w:t>
-      </w:r>
-      <w:proofErr w:type="spellStart"/>
-      <w:r>
-        <w:rPr>
-          <w:rFonts w:ascii="Consolas" w:hAnsi="Consolas"/>
-        </w:rPr>
-        <w:t>Н</w:t>
-      </w:r>
-      <w:proofErr w:type="spellEnd"/>
-      <w:r>
-        <w:rPr>
-          <w:rFonts w:ascii="Consolas" w:hAnsi="Consolas"/>
-        </w:rPr>
-        <w:t xml:space="preserve"> Т</w:t>
+        <w:t>М Ч С Е Н Н Т</w:t>
       </w:r>
     </w:p>
     <w:p>
@@ -19980,35 +19841,7 @@
         <w:rPr>
           <w:rFonts w:ascii="Consolas" w:hAnsi="Consolas"/>
         </w:rPr>
-        <w:t xml:space="preserve">И </w:t>
-      </w:r>
-      <w:proofErr w:type="spellStart"/>
-      <w:r>
-        <w:rPr>
-          <w:rFonts w:ascii="Consolas" w:hAnsi="Consolas"/>
-        </w:rPr>
-        <w:t>И</w:t>
-      </w:r>
-      <w:proofErr w:type="spellEnd"/>
-      <w:r>
-        <w:rPr>
-          <w:rFonts w:ascii="Consolas" w:hAnsi="Consolas"/>
-        </w:rPr>
-        <w:t xml:space="preserve"> </w:t>
-      </w:r>
-      <w:proofErr w:type="spellStart"/>
-      <w:r>
-        <w:rPr>
-          <w:rFonts w:ascii="Consolas" w:hAnsi="Consolas"/>
-        </w:rPr>
-        <w:t>И</w:t>
-      </w:r>
-      <w:proofErr w:type="spellEnd"/>
-      <w:r>
-        <w:rPr>
-          <w:rFonts w:ascii="Consolas" w:hAnsi="Consolas"/>
-        </w:rPr>
-        <w:t xml:space="preserve"> Д Я Ч О Е</w:t>
+        <w:t>И И И Д Я Ч О Е</w:t>
       </w:r>
     </w:p>
     <w:p>
@@ -20022,21 +19855,7 @@
         <w:rPr>
           <w:rFonts w:ascii="Consolas" w:hAnsi="Consolas"/>
         </w:rPr>
-        <w:t xml:space="preserve">М Ч С Е Н </w:t>
-      </w:r>
-      <w:proofErr w:type="spellStart"/>
-      <w:r>
-        <w:rPr>
-          <w:rFonts w:ascii="Consolas" w:hAnsi="Consolas"/>
-        </w:rPr>
-        <w:t>Н</w:t>
-      </w:r>
-      <w:proofErr w:type="spellEnd"/>
-      <w:r>
-        <w:rPr>
-          <w:rFonts w:ascii="Consolas" w:hAnsi="Consolas"/>
-        </w:rPr>
-        <w:t xml:space="preserve"> Т</w:t>
+        <w:t>М Ч С Е Н Н Т</w:t>
       </w:r>
     </w:p>
     <w:p>
@@ -20176,16 +19995,8 @@
         <w:rPr>
           <w:rFonts w:ascii="Consolas" w:hAnsi="Consolas"/>
         </w:rPr>
-        <w:t xml:space="preserve">М Н Е Т О </w:t>
-      </w:r>
-      <w:proofErr w:type="spellStart"/>
-      <w:r>
-        <w:rPr>
-          <w:rFonts w:ascii="Consolas" w:hAnsi="Consolas"/>
-        </w:rPr>
-        <w:t>О</w:t>
-      </w:r>
-      <w:proofErr w:type="spellEnd"/>
+        <w:t>М Н Е Т О О</w:t>
+      </w:r>
     </w:p>
     <w:p>
       <w:pPr>
@@ -20212,21 +20023,7 @@
         <w:rPr>
           <w:rFonts w:ascii="Consolas" w:hAnsi="Consolas"/>
         </w:rPr>
-        <w:t xml:space="preserve">Е </w:t>
-      </w:r>
-      <w:proofErr w:type="spellStart"/>
-      <w:r>
-        <w:rPr>
-          <w:rFonts w:ascii="Consolas" w:hAnsi="Consolas"/>
-        </w:rPr>
-        <w:t>Е</w:t>
-      </w:r>
-      <w:proofErr w:type="spellEnd"/>
-      <w:r>
-        <w:rPr>
-          <w:rFonts w:ascii="Consolas" w:hAnsi="Consolas"/>
-        </w:rPr>
-        <w:t xml:space="preserve"> Ы Я Н О</w:t>
+        <w:t>Е Е Ы Я Н О</w:t>
       </w:r>
     </w:p>
     <w:p>
@@ -20352,16 +20149,8 @@
         <w:rPr>
           <w:rFonts w:ascii="Consolas" w:hAnsi="Consolas"/>
         </w:rPr>
-        <w:t xml:space="preserve">М Н Е Т О </w:t>
-      </w:r>
-      <w:proofErr w:type="spellStart"/>
-      <w:r>
-        <w:rPr>
-          <w:rFonts w:ascii="Consolas" w:hAnsi="Consolas"/>
-        </w:rPr>
-        <w:t>О</w:t>
-      </w:r>
-      <w:proofErr w:type="spellEnd"/>
+        <w:t>М Н Е Т О О</w:t>
+      </w:r>
     </w:p>
     <w:p>
       <w:pPr>
@@ -20388,21 +20177,7 @@
         <w:rPr>
           <w:rFonts w:ascii="Consolas" w:hAnsi="Consolas"/>
         </w:rPr>
-        <w:t xml:space="preserve">Е </w:t>
-      </w:r>
-      <w:proofErr w:type="spellStart"/>
-      <w:r>
-        <w:rPr>
-          <w:rFonts w:ascii="Consolas" w:hAnsi="Consolas"/>
-        </w:rPr>
-        <w:t>Е</w:t>
-      </w:r>
-      <w:proofErr w:type="spellEnd"/>
-      <w:r>
-        <w:rPr>
-          <w:rFonts w:ascii="Consolas" w:hAnsi="Consolas"/>
-        </w:rPr>
-        <w:t xml:space="preserve"> Ы Я Н О</w:t>
+        <w:t>Е Е Ы Я Н О</w:t>
       </w:r>
     </w:p>
     <w:p>
@@ -20503,43 +20278,7 @@
           <w:sz w:val="24"/>
           <w:szCs w:val="24"/>
         </w:rPr>
-        <w:t xml:space="preserve">Осуществить шифровку текста (с проверкой), </w:t>
-      </w:r>
-      <w:proofErr w:type="gramStart"/>
-      <w:r>
-        <w:rPr>
-          <w:rFonts w:ascii="Times New Roman" w:hAnsi="Times New Roman"/>
-          <w:sz w:val="24"/>
-          <w:szCs w:val="24"/>
-        </w:rPr>
-        <w:t>используя  шифр</w:t>
-      </w:r>
-      <w:proofErr w:type="gramEnd"/>
-      <w:r>
-        <w:rPr>
-          <w:rFonts w:ascii="Times New Roman" w:hAnsi="Times New Roman"/>
-          <w:sz w:val="24"/>
-          <w:szCs w:val="24"/>
-        </w:rPr>
-        <w:t xml:space="preserve"> перестановки по ключевому слову.  Ниже приведены варианты ключевых слов и </w:t>
-      </w:r>
-      <w:proofErr w:type="gramStart"/>
-      <w:r>
-        <w:rPr>
-          <w:rFonts w:ascii="Times New Roman" w:hAnsi="Times New Roman"/>
-          <w:sz w:val="24"/>
-          <w:szCs w:val="24"/>
-        </w:rPr>
-        <w:t>сам  текст</w:t>
-      </w:r>
-      <w:proofErr w:type="gramEnd"/>
-      <w:r>
-        <w:rPr>
-          <w:rFonts w:ascii="Times New Roman" w:hAnsi="Times New Roman"/>
-          <w:sz w:val="24"/>
-          <w:szCs w:val="24"/>
-        </w:rPr>
-        <w:t xml:space="preserve"> шифрации</w:t>
+        <w:t>Осуществить шифровку текста (с проверкой), используя  шифр перестановки по ключевому слову.  Ниже приведены варианты ключевых слов и сам  текст шифрации</w:t>
       </w:r>
       <w:r>
         <w:rPr>
@@ -20601,31 +20340,33 @@
           <w:sz w:val="24"/>
           <w:szCs w:val="24"/>
         </w:rPr>
-        <w:t>Ключевые слова: КРИСТАЛЛ (6 символов в столбце</w:t>
-      </w:r>
-      <w:proofErr w:type="gramStart"/>
-      <w:r>
+        <w:t>Ключевые слова: КРИСТАЛЛ (6 символов в столбце),  ЕВРОПА (5 символов в столбце).</w:t>
+      </w:r>
+    </w:p>
+    <w:p>
+      <w:pPr>
+        <w:spacing w:after="0" w:line="23" w:lineRule="atLeast"/>
+        <w:ind w:firstLine="1134"/>
+        <w:jc w:val="both"/>
         <w:rPr>
           <w:rFonts w:ascii="Times New Roman" w:hAnsi="Times New Roman"/>
           <w:sz w:val="24"/>
           <w:szCs w:val="24"/>
         </w:rPr>
-        <w:t>),  ЕВРОПА</w:t>
-      </w:r>
-      <w:proofErr w:type="gramEnd"/>
+      </w:pPr>
       <w:r>
         <w:rPr>
           <w:rFonts w:ascii="Times New Roman" w:hAnsi="Times New Roman"/>
           <w:sz w:val="24"/>
           <w:szCs w:val="24"/>
         </w:rPr>
-        <w:t xml:space="preserve"> (5 символов в столбце).</w:t>
+        <w:t>Текст: СИММЕТРИЧНЫЕ СИСТЕМЫ ДЕЛЯТСЯ НА БЛОЧНЫЕ И ПОТОЧНЫЕ</w:t>
       </w:r>
     </w:p>
     <w:p>
       <w:pPr>
         <w:spacing w:after="0" w:line="23" w:lineRule="atLeast"/>
-        <w:ind w:firstLine="1134"/>
+        <w:ind w:firstLine="567"/>
         <w:jc w:val="both"/>
         <w:rPr>
           <w:rFonts w:ascii="Times New Roman" w:hAnsi="Times New Roman"/>
@@ -20633,64 +20374,36 @@
           <w:szCs w:val="24"/>
         </w:rPr>
       </w:pPr>
-      <w:r>
-        <w:rPr>
-          <w:rFonts w:ascii="Times New Roman" w:hAnsi="Times New Roman"/>
-          <w:sz w:val="24"/>
-          <w:szCs w:val="24"/>
-        </w:rPr>
-        <w:t>Текст: СИММЕТРИЧНЫЕ СИСТЕМЫ ДЕЛЯТСЯ НА БЛОЧНЫЕ И ПОТОЧНЫЕ</w:t>
-      </w:r>
     </w:p>
     <w:p>
       <w:pPr>
-        <w:spacing w:after="0" w:line="23" w:lineRule="atLeast"/>
-        <w:ind w:firstLine="567"/>
-        <w:jc w:val="both"/>
-        <w:rPr>
-          <w:rFonts w:ascii="Times New Roman" w:hAnsi="Times New Roman"/>
-          <w:sz w:val="24"/>
-          <w:szCs w:val="24"/>
-        </w:rPr>
-      </w:pPr>
+        <w:pStyle w:val="default1"/>
+        <w:rPr>
+          <w:b/>
+          <w:bCs/>
+        </w:rPr>
+      </w:pPr>
+      <w:r>
+        <w:rPr>
+          <w:b/>
+          <w:bCs/>
+        </w:rPr>
+        <w:t xml:space="preserve">Выполнение </w:t>
+      </w:r>
+      <w:r>
+        <w:rPr>
+          <w:b/>
+          <w:bCs/>
+        </w:rPr>
+        <w:t>задания.</w:t>
+      </w:r>
     </w:p>
     <w:p>
       <w:pPr>
         <w:pStyle w:val="default1"/>
-        <w:rPr>
-          <w:b/>
-          <w:bCs/>
-        </w:rPr>
-      </w:pPr>
-      <w:r>
-        <w:rPr>
-          <w:b/>
-          <w:bCs/>
-        </w:rPr>
-        <w:t xml:space="preserve">Выполнение </w:t>
-      </w:r>
-      <w:r>
-        <w:rPr>
-          <w:b/>
-          <w:bCs/>
-        </w:rPr>
-        <w:t>задания.</w:t>
-      </w:r>
-    </w:p>
-    <w:p>
-      <w:pPr>
-        <w:pStyle w:val="default1"/>
-      </w:pPr>
-      <w:r>
-        <w:t xml:space="preserve">Для шифрования необходимо записать в таблицу с заданным количеством строк исходный текст </w:t>
-      </w:r>
-      <w:proofErr w:type="spellStart"/>
-      <w:r>
-        <w:t>поколоночно</w:t>
-      </w:r>
-      <w:proofErr w:type="spellEnd"/>
-      <w:r>
-        <w:t>, каждой из колонок сопоставить букву ключевого слова, затем упорядочить колонки соответственно алфавитному порядку сопоставленных букв. Из получившейся таблицы построчно взять текст, который и будет представлять из себя шифр.</w:t>
+      </w:pPr>
+      <w:r>
+        <w:t>Для шифрования необходимо записать в таблицу с заданным количеством строк исходный текст поколоночно, каждой из колонок сопоставить букву ключевого слова, затем упорядочить колонки соответственно алфавитному порядку сопоставленных букв. Из получившейся таблицы построчно взять текст, который и будет представлять из себя шифр.</w:t>
       </w:r>
     </w:p>
     <w:p>
@@ -20733,21 +20446,7 @@
         <w:rPr>
           <w:rFonts w:ascii="Consolas" w:hAnsi="Consolas"/>
         </w:rPr>
-        <w:t xml:space="preserve">К Р И С Т А Л </w:t>
-      </w:r>
-      <w:proofErr w:type="spellStart"/>
-      <w:r>
-        <w:rPr>
-          <w:rFonts w:ascii="Consolas" w:hAnsi="Consolas"/>
-        </w:rPr>
-        <w:t>Л</w:t>
-      </w:r>
-      <w:proofErr w:type="spellEnd"/>
-      <w:r>
-        <w:rPr>
-          <w:rFonts w:ascii="Consolas" w:hAnsi="Consolas"/>
-        </w:rPr>
-        <w:t xml:space="preserve"> К</w:t>
+        <w:t>К Р И С Т А Л Л К</w:t>
       </w:r>
     </w:p>
     <w:p>
@@ -20789,21 +20488,7 @@
         <w:rPr>
           <w:rFonts w:ascii="Consolas" w:hAnsi="Consolas"/>
         </w:rPr>
-        <w:t xml:space="preserve">И </w:t>
-      </w:r>
-      <w:proofErr w:type="spellStart"/>
-      <w:r>
-        <w:rPr>
-          <w:rFonts w:ascii="Consolas" w:hAnsi="Consolas"/>
-        </w:rPr>
-        <w:t>И</w:t>
-      </w:r>
-      <w:proofErr w:type="spellEnd"/>
-      <w:r>
-        <w:rPr>
-          <w:rFonts w:ascii="Consolas" w:hAnsi="Consolas"/>
-        </w:rPr>
-        <w:t xml:space="preserve"> С Ы Т - Ы О Е</w:t>
+        <w:t>И И С Ы Т - Ы О Е</w:t>
       </w:r>
     </w:p>
     <w:p>
@@ -20859,21 +20544,7 @@
         <w:rPr>
           <w:rFonts w:ascii="Consolas" w:hAnsi="Consolas"/>
         </w:rPr>
-        <w:t xml:space="preserve">Т Е </w:t>
-      </w:r>
-      <w:proofErr w:type="spellStart"/>
-      <w:r>
-        <w:rPr>
-          <w:rFonts w:ascii="Consolas" w:hAnsi="Consolas"/>
-        </w:rPr>
-        <w:t>Е</w:t>
-      </w:r>
-      <w:proofErr w:type="spellEnd"/>
-      <w:r>
-        <w:rPr>
-          <w:rFonts w:ascii="Consolas" w:hAnsi="Consolas"/>
-        </w:rPr>
-        <w:t xml:space="preserve"> Л Н Ч - Н -</w:t>
+        <w:t>Т Е Е Л Н Ч - Н -</w:t>
       </w:r>
     </w:p>
     <w:p>
@@ -20895,35 +20566,7 @@
         <w:rPr>
           <w:rFonts w:ascii="Consolas" w:hAnsi="Consolas"/>
         </w:rPr>
-        <w:t xml:space="preserve">А И К </w:t>
-      </w:r>
-      <w:proofErr w:type="spellStart"/>
-      <w:r>
-        <w:rPr>
-          <w:rFonts w:ascii="Consolas" w:hAnsi="Consolas"/>
-        </w:rPr>
-        <w:t>К</w:t>
-      </w:r>
-      <w:proofErr w:type="spellEnd"/>
-      <w:r>
-        <w:rPr>
-          <w:rFonts w:ascii="Consolas" w:hAnsi="Consolas"/>
-        </w:rPr>
-        <w:t xml:space="preserve"> Л </w:t>
-      </w:r>
-      <w:proofErr w:type="spellStart"/>
-      <w:r>
-        <w:rPr>
-          <w:rFonts w:ascii="Consolas" w:hAnsi="Consolas"/>
-        </w:rPr>
-        <w:t>Л</w:t>
-      </w:r>
-      <w:proofErr w:type="spellEnd"/>
-      <w:r>
-        <w:rPr>
-          <w:rFonts w:ascii="Consolas" w:hAnsi="Consolas"/>
-        </w:rPr>
-        <w:t xml:space="preserve"> Р С Т</w:t>
+        <w:t>А И К К Л Л Р С Т</w:t>
       </w:r>
     </w:p>
     <w:p>
@@ -21166,21 +20809,7 @@
         <w:rPr>
           <w:rFonts w:ascii="Consolas" w:hAnsi="Consolas"/>
         </w:rPr>
-        <w:t xml:space="preserve">М И - Е </w:t>
-      </w:r>
-      <w:proofErr w:type="spellStart"/>
-      <w:r>
-        <w:rPr>
-          <w:rFonts w:ascii="Consolas" w:hAnsi="Consolas"/>
-        </w:rPr>
-        <w:t>Е</w:t>
-      </w:r>
-      <w:proofErr w:type="spellEnd"/>
-      <w:r>
-        <w:rPr>
-          <w:rFonts w:ascii="Consolas" w:hAnsi="Consolas"/>
-        </w:rPr>
-        <w:t xml:space="preserve"> Я Б Ы П Н</w:t>
+        <w:t>М И - Е Е Я Б Ы П Н</w:t>
       </w:r>
     </w:p>
     <w:p>
@@ -21230,58 +20859,8 @@
         <w:rPr>
           <w:rFonts w:ascii="Consolas" w:hAnsi="Consolas"/>
         </w:rPr>
-        <w:t xml:space="preserve">А В </w:t>
-      </w:r>
-      <w:proofErr w:type="spellStart"/>
-      <w:r>
-        <w:rPr>
-          <w:rFonts w:ascii="Consolas" w:hAnsi="Consolas"/>
-        </w:rPr>
-        <w:t>В</w:t>
-      </w:r>
-      <w:proofErr w:type="spellEnd"/>
-      <w:r>
-        <w:rPr>
-          <w:rFonts w:ascii="Consolas" w:hAnsi="Consolas"/>
-        </w:rPr>
-        <w:t xml:space="preserve"> Е </w:t>
-      </w:r>
-      <w:proofErr w:type="spellStart"/>
-      <w:r>
-        <w:rPr>
-          <w:rFonts w:ascii="Consolas" w:hAnsi="Consolas"/>
-        </w:rPr>
-        <w:t>Е</w:t>
-      </w:r>
-      <w:proofErr w:type="spellEnd"/>
-      <w:r>
-        <w:rPr>
-          <w:rFonts w:ascii="Consolas" w:hAnsi="Consolas"/>
-        </w:rPr>
-        <w:t xml:space="preserve"> О </w:t>
-      </w:r>
-      <w:proofErr w:type="spellStart"/>
-      <w:r>
-        <w:rPr>
-          <w:rFonts w:ascii="Consolas" w:hAnsi="Consolas"/>
-        </w:rPr>
-        <w:t>О</w:t>
-      </w:r>
-      <w:proofErr w:type="spellEnd"/>
-      <w:r>
-        <w:rPr>
-          <w:rFonts w:ascii="Consolas" w:hAnsi="Consolas"/>
-        </w:rPr>
-        <w:t xml:space="preserve"> П Р </w:t>
-      </w:r>
-      <w:proofErr w:type="spellStart"/>
-      <w:r>
-        <w:rPr>
-          <w:rFonts w:ascii="Consolas" w:hAnsi="Consolas"/>
-        </w:rPr>
-        <w:t>Р</w:t>
-      </w:r>
-      <w:proofErr w:type="spellEnd"/>
+        <w:t>А В В Е Е О О П Р Р</w:t>
+      </w:r>
     </w:p>
     <w:p>
       <w:pPr>
@@ -21308,21 +20887,7 @@
         <w:rPr>
           <w:rFonts w:ascii="Consolas" w:hAnsi="Consolas"/>
         </w:rPr>
-        <w:t xml:space="preserve">Т </w:t>
-      </w:r>
-      <w:proofErr w:type="spellStart"/>
-      <w:r>
-        <w:rPr>
-          <w:rFonts w:ascii="Consolas" w:hAnsi="Consolas"/>
-        </w:rPr>
-        <w:t>Т</w:t>
-      </w:r>
-      <w:proofErr w:type="spellEnd"/>
-      <w:r>
-        <w:rPr>
-          <w:rFonts w:ascii="Consolas" w:hAnsi="Consolas"/>
-        </w:rPr>
-        <w:t xml:space="preserve"> Ч С А С О - Ы И</w:t>
+        <w:t>Т Т Ч С А С О - Ы И</w:t>
       </w:r>
     </w:p>
     <w:p>
@@ -21378,21 +20943,7 @@
         <w:rPr>
           <w:rFonts w:ascii="Consolas" w:hAnsi="Consolas"/>
         </w:rPr>
-        <w:t xml:space="preserve">Н </w:t>
-      </w:r>
-      <w:proofErr w:type="spellStart"/>
-      <w:r>
-        <w:rPr>
-          <w:rFonts w:ascii="Consolas" w:hAnsi="Consolas"/>
-        </w:rPr>
-        <w:t>Н</w:t>
-      </w:r>
-      <w:proofErr w:type="spellEnd"/>
-      <w:r>
-        <w:rPr>
-          <w:rFonts w:ascii="Consolas" w:hAnsi="Consolas"/>
-        </w:rPr>
-        <w:t xml:space="preserve"> - Е О Ы Е Я И Т</w:t>
+        <w:t>Н Н - Е О Ы Е Я И Т</w:t>
       </w:r>
     </w:p>
     <w:p>
@@ -21408,14 +20959,10 @@
         <w:pStyle w:val="default1"/>
       </w:pPr>
       <w:r>
-        <w:t>А-СЫНПРМЯ-СИЕЫОИЫТБИМ-ЕТЧ-СЛСМ--ОНДЯОТЕ-ИЧЫЕ-ЧЕТ</w:t>
-      </w:r>
-      <w:r>
-        <w:t>—</w:t>
-      </w:r>
-      <w:r>
-        <w:t>НЕЛН</w:t>
-      </w:r>
+        <w:t>ТТЧСАСО-ЫИСРНИ-ТЧДЕ-ЯИЫМБЕНЕ-П-ЧЕМЛМЫЛСОНН-ЕОЫЕЯИТ</w:t>
+      </w:r>
+      <w:bookmarkStart w:id="0" w:name="_GoBack"/>
+      <w:bookmarkEnd w:id="0"/>
     </w:p>
     <w:p>
       <w:pPr>
@@ -21474,36 +21021,8 @@
           <w:sz w:val="24"/>
           <w:szCs w:val="24"/>
         </w:rPr>
-        <w:t xml:space="preserve"> Шифровка текста на русском языке </w:t>
-      </w:r>
-      <w:proofErr w:type="gramStart"/>
-      <w:r>
-        <w:rPr>
-          <w:rFonts w:ascii="Times New Roman" w:hAnsi="Times New Roman"/>
-          <w:sz w:val="24"/>
-          <w:szCs w:val="24"/>
-        </w:rPr>
-        <w:t>произведена  с</w:t>
-      </w:r>
-      <w:proofErr w:type="gramEnd"/>
-      <w:r>
-        <w:rPr>
-          <w:rFonts w:ascii="Times New Roman" w:hAnsi="Times New Roman"/>
-          <w:sz w:val="24"/>
-          <w:szCs w:val="24"/>
-        </w:rPr>
-        <w:t xml:space="preserve"> использованием шифра Цезаря.  Осуществить дешифрацию текста, приведенного ниже, если известно, что кратность прогона текста лежит в интервале от 2 до 6. В состав алфавита не включать буквы «Й» и «Ё». Ниже приведены варианты </w:t>
-      </w:r>
-      <w:proofErr w:type="spellStart"/>
-      <w:r>
-        <w:rPr>
-          <w:rFonts w:ascii="Times New Roman" w:hAnsi="Times New Roman"/>
-          <w:sz w:val="24"/>
-          <w:szCs w:val="24"/>
-        </w:rPr>
-        <w:t>шифротекста</w:t>
-      </w:r>
-      <w:proofErr w:type="spellEnd"/>
+        <w:t xml:space="preserve"> Шифровка текста на русском языке произведена  с использованием шифра Цезаря.  Осуществить дешифрацию текста, приведенного ниже, если известно, что кратность прогона текста лежит в интервале от 2 до 6. В состав алфавита не включать буквы «Й» и «Ё». Ниже приведены варианты шифротекста</w:t>
+      </w:r>
     </w:p>
     <w:p>
       <w:pPr>
@@ -21545,23 +21064,13 @@
           <w:rFonts w:ascii="Times New Roman" w:hAnsi="Times New Roman" w:cs="Times New Roman"/>
         </w:rPr>
       </w:pPr>
-      <w:proofErr w:type="gramStart"/>
       <w:r>
         <w:rPr>
           <w:rFonts w:ascii="Times New Roman" w:hAnsi="Times New Roman"/>
           <w:sz w:val="24"/>
           <w:szCs w:val="24"/>
         </w:rPr>
-        <w:t>ТУМЫИО  ЦЕМЗИО</w:t>
-      </w:r>
-      <w:proofErr w:type="gramEnd"/>
-      <w:r>
-        <w:rPr>
-          <w:rFonts w:ascii="Times New Roman" w:hAnsi="Times New Roman"/>
-          <w:sz w:val="24"/>
-          <w:szCs w:val="24"/>
-        </w:rPr>
-        <w:t xml:space="preserve">  ТСДИЗМО</w:t>
+        <w:t>ТУМЫИО  ЦЕМЗИО  ТСДИЗМО</w:t>
       </w:r>
     </w:p>
     <w:p/>
@@ -25190,45 +24699,17 @@
           <w:sz w:val="24"/>
           <w:szCs w:val="24"/>
         </w:rPr>
-        <w:t xml:space="preserve">Шифровка текста на русском языке </w:t>
-      </w:r>
-      <w:proofErr w:type="gramStart"/>
+        <w:t xml:space="preserve">Шифровка текста на русском языке произведена  с использованием шифра спартанцев.  Осуществить дешифрацию текста, приведенного ниже, если известно, </w:t>
+      </w:r>
       <w:r>
         <w:rPr>
           <w:rFonts w:ascii="Times New Roman" w:hAnsi="Times New Roman"/>
           <w:sz w:val="24"/>
           <w:szCs w:val="24"/>
         </w:rPr>
-        <w:t>произведена  с</w:t>
-      </w:r>
-      <w:proofErr w:type="gramEnd"/>
-      <w:r>
-        <w:rPr>
-          <w:rFonts w:ascii="Times New Roman" w:hAnsi="Times New Roman"/>
-          <w:sz w:val="24"/>
-          <w:szCs w:val="24"/>
-        </w:rPr>
-        <w:t xml:space="preserve"> использованием шифра спартанцев.  Осуществить дешифрацию текста, приведенного ниже, если известно, </w:t>
-      </w:r>
-      <w:r>
-        <w:rPr>
-          <w:rFonts w:ascii="Times New Roman" w:hAnsi="Times New Roman"/>
-          <w:sz w:val="24"/>
-          <w:szCs w:val="24"/>
-        </w:rPr>
         <w:lastRenderedPageBreak/>
-        <w:t xml:space="preserve">что кратность прогона текста лежит в интервале от 2 до 7. Ниже приведены варианты </w:t>
-      </w:r>
-      <w:proofErr w:type="spellStart"/>
-      <w:r>
-        <w:rPr>
-          <w:rFonts w:ascii="Times New Roman" w:hAnsi="Times New Roman"/>
-          <w:sz w:val="24"/>
-          <w:szCs w:val="24"/>
-        </w:rPr>
-        <w:t>шифротекста</w:t>
-      </w:r>
-      <w:proofErr w:type="spellEnd"/>
+        <w:t>что кратность прогона текста лежит в интервале от 2 до 7. Ниже приведены варианты шифротекста</w:t>
+      </w:r>
     </w:p>
     <w:p>
       <w:pPr>
@@ -25470,25 +24951,7 @@
           <w:sz w:val="24"/>
           <w:szCs w:val="24"/>
         </w:rPr>
-        <w:t xml:space="preserve">Шифровка текста на русском языке </w:t>
-      </w:r>
-      <w:proofErr w:type="gramStart"/>
-      <w:r>
-        <w:rPr>
-          <w:rFonts w:ascii="Times New Roman" w:hAnsi="Times New Roman"/>
-          <w:sz w:val="24"/>
-          <w:szCs w:val="24"/>
-        </w:rPr>
-        <w:t>произведена  с</w:t>
-      </w:r>
-      <w:proofErr w:type="gramEnd"/>
-      <w:r>
-        <w:rPr>
-          <w:rFonts w:ascii="Times New Roman" w:hAnsi="Times New Roman"/>
-          <w:sz w:val="24"/>
-          <w:szCs w:val="24"/>
-        </w:rPr>
-        <w:t xml:space="preserve"> использованием шифра перестановки по ключевому слову.  Осуществить дешифрацию текста, приведенного ниже, если известны возможные варианты ключевых слов, а также возможные варианты числа символов в строке.</w:t>
+        <w:t>Шифровка текста на русском языке произведена  с использованием шифра перестановки по ключевому слову.  Осуществить дешифрацию текста, приведенного ниже, если известны возможные варианты ключевых слов, а также возможные варианты числа символов в строке.</w:t>
       </w:r>
       <w:r>
         <w:rPr>
@@ -25581,23 +25044,13 @@
           <w:szCs w:val="24"/>
         </w:rPr>
       </w:pPr>
-      <w:proofErr w:type="spellStart"/>
       <w:r>
         <w:rPr>
           <w:rFonts w:ascii="Times New Roman" w:hAnsi="Times New Roman"/>
           <w:sz w:val="24"/>
           <w:szCs w:val="24"/>
         </w:rPr>
-        <w:t>Шифротекст</w:t>
-      </w:r>
-      <w:proofErr w:type="spellEnd"/>
-      <w:r>
-        <w:rPr>
-          <w:rFonts w:ascii="Times New Roman" w:hAnsi="Times New Roman"/>
-          <w:sz w:val="24"/>
-          <w:szCs w:val="24"/>
-        </w:rPr>
-        <w:t>: ЯБЖБОВЫЕИВАТТЛЬСЬ.ЛЕЛМ.ЮЩЮО.БЕ</w:t>
+        <w:t>Шифротекст: ЯБЖБОВЫЕИВАТТЛЬСЬ.ЛЕЛМ.ЮЩЮО.БЕ</w:t>
       </w:r>
     </w:p>
     <w:p/>
@@ -25644,21 +25097,7 @@
         <w:rPr>
           <w:rFonts w:ascii="Consolas" w:hAnsi="Consolas"/>
         </w:rPr>
-        <w:t xml:space="preserve">А </w:t>
-      </w:r>
-      <w:proofErr w:type="spellStart"/>
-      <w:r>
-        <w:rPr>
-          <w:rFonts w:ascii="Consolas" w:hAnsi="Consolas"/>
-        </w:rPr>
-        <w:t>А</w:t>
-      </w:r>
-      <w:proofErr w:type="spellEnd"/>
-      <w:r>
-        <w:rPr>
-          <w:rFonts w:ascii="Consolas" w:hAnsi="Consolas"/>
-        </w:rPr>
-        <w:t xml:space="preserve"> З Л М</w:t>
+        <w:t>А А З Л М</w:t>
       </w:r>
     </w:p>
     <w:p>
@@ -25714,21 +25153,7 @@
         <w:rPr>
           <w:rFonts w:ascii="Consolas" w:hAnsi="Consolas"/>
         </w:rPr>
-        <w:t xml:space="preserve">А Т </w:t>
-      </w:r>
-      <w:proofErr w:type="spellStart"/>
-      <w:r>
-        <w:rPr>
-          <w:rFonts w:ascii="Consolas" w:hAnsi="Consolas"/>
-        </w:rPr>
-        <w:t>Т</w:t>
-      </w:r>
-      <w:proofErr w:type="spellEnd"/>
-      <w:r>
-        <w:rPr>
-          <w:rFonts w:ascii="Consolas" w:hAnsi="Consolas"/>
-        </w:rPr>
-        <w:t xml:space="preserve"> Л Ь</w:t>
+        <w:t>А Т Т Л Ь</w:t>
       </w:r>
     </w:p>
     <w:p>
@@ -25742,21 +25167,7 @@
         <w:rPr>
           <w:rFonts w:ascii="Consolas" w:hAnsi="Consolas"/>
         </w:rPr>
-        <w:t xml:space="preserve">С </w:t>
-      </w:r>
-      <w:proofErr w:type="gramStart"/>
-      <w:r>
-        <w:rPr>
-          <w:rFonts w:ascii="Consolas" w:hAnsi="Consolas"/>
-        </w:rPr>
-        <w:t>Ь .</w:t>
-      </w:r>
-      <w:proofErr w:type="gramEnd"/>
-      <w:r>
-        <w:rPr>
-          <w:rFonts w:ascii="Consolas" w:hAnsi="Consolas"/>
-        </w:rPr>
-        <w:t xml:space="preserve"> Л Е</w:t>
+        <w:t>С Ь . Л Е</w:t>
       </w:r>
     </w:p>
     <w:p>
@@ -25770,21 +25181,7 @@
         <w:rPr>
           <w:rFonts w:ascii="Consolas" w:hAnsi="Consolas"/>
         </w:rPr>
-        <w:t xml:space="preserve">Л </w:t>
-      </w:r>
-      <w:proofErr w:type="gramStart"/>
-      <w:r>
-        <w:rPr>
-          <w:rFonts w:ascii="Consolas" w:hAnsi="Consolas"/>
-        </w:rPr>
-        <w:t>М .</w:t>
-      </w:r>
-      <w:proofErr w:type="gramEnd"/>
-      <w:r>
-        <w:rPr>
-          <w:rFonts w:ascii="Consolas" w:hAnsi="Consolas"/>
-        </w:rPr>
-        <w:t xml:space="preserve"> Ю Щ</w:t>
+        <w:t>Л М . Ю Щ</w:t>
       </w:r>
     </w:p>
     <w:p>
@@ -25799,21 +25196,7 @@
           <w:rFonts w:ascii="Consolas" w:hAnsi="Consolas"/>
         </w:rPr>
         <w:lastRenderedPageBreak/>
-        <w:t xml:space="preserve">Ю </w:t>
-      </w:r>
-      <w:proofErr w:type="gramStart"/>
-      <w:r>
-        <w:rPr>
-          <w:rFonts w:ascii="Consolas" w:hAnsi="Consolas"/>
-        </w:rPr>
-        <w:t>О .</w:t>
-      </w:r>
-      <w:proofErr w:type="gramEnd"/>
-      <w:r>
-        <w:rPr>
-          <w:rFonts w:ascii="Consolas" w:hAnsi="Consolas"/>
-        </w:rPr>
-        <w:t xml:space="preserve"> Б Е</w:t>
+        <w:t>Ю О . Б Е</w:t>
       </w:r>
     </w:p>
     <w:p/>
@@ -25892,16 +25275,8 @@
         <w:rPr>
           <w:rFonts w:ascii="Consolas" w:hAnsi="Consolas"/>
         </w:rPr>
-        <w:t xml:space="preserve">А Л Ь Т </w:t>
-      </w:r>
-      <w:proofErr w:type="spellStart"/>
-      <w:r>
-        <w:rPr>
-          <w:rFonts w:ascii="Consolas" w:hAnsi="Consolas"/>
-        </w:rPr>
-        <w:t>Т</w:t>
-      </w:r>
-      <w:proofErr w:type="spellEnd"/>
+        <w:t>А Л Ь Т Т</w:t>
+      </w:r>
     </w:p>
     <w:p>
       <w:pPr>
@@ -25914,16 +25289,8 @@
         <w:rPr>
           <w:rFonts w:ascii="Consolas" w:hAnsi="Consolas"/>
         </w:rPr>
-        <w:t xml:space="preserve">С Л Е </w:t>
-      </w:r>
-      <w:proofErr w:type="gramStart"/>
-      <w:r>
-        <w:rPr>
-          <w:rFonts w:ascii="Consolas" w:hAnsi="Consolas"/>
-        </w:rPr>
-        <w:t>Ь .</w:t>
-      </w:r>
-      <w:proofErr w:type="gramEnd"/>
+        <w:t>С Л Е Ь .</w:t>
+      </w:r>
     </w:p>
     <w:p>
       <w:pPr>
@@ -25936,16 +25303,8 @@
         <w:rPr>
           <w:rFonts w:ascii="Consolas" w:hAnsi="Consolas"/>
         </w:rPr>
-        <w:t xml:space="preserve">Л Ю Щ </w:t>
-      </w:r>
-      <w:proofErr w:type="gramStart"/>
-      <w:r>
-        <w:rPr>
-          <w:rFonts w:ascii="Consolas" w:hAnsi="Consolas"/>
-        </w:rPr>
-        <w:t>М .</w:t>
-      </w:r>
-      <w:proofErr w:type="gramEnd"/>
+        <w:t>Л Ю Щ М .</w:t>
+      </w:r>
     </w:p>
     <w:p>
       <w:pPr>
@@ -25958,16 +25317,8 @@
         <w:rPr>
           <w:rFonts w:ascii="Consolas" w:hAnsi="Consolas"/>
         </w:rPr>
-        <w:t xml:space="preserve">Ю Б Е </w:t>
-      </w:r>
-      <w:proofErr w:type="gramStart"/>
-      <w:r>
-        <w:rPr>
-          <w:rFonts w:ascii="Consolas" w:hAnsi="Consolas"/>
-        </w:rPr>
-        <w:t>О .</w:t>
-      </w:r>
-      <w:proofErr w:type="gramEnd"/>
+        <w:t>Ю Б Е О .</w:t>
+      </w:r>
     </w:p>
     <w:p>
       <w:pPr>
@@ -26089,6 +25440,7 @@
         <w:docPartUnique/>
       </w:docPartObj>
     </w:sdtPr>
+    <w:sdtEndPr/>
     <w:sdtContent>
       <w:p>
         <w:pPr>
@@ -27677,7 +27029,7 @@
 </file>
 
 <file path=customXml/itemProps1.xml><?xml version="1.0" encoding="utf-8"?>
-<ds:datastoreItem xmlns:ds="http://schemas.openxmlformats.org/officeDocument/2006/customXml" ds:itemID="{7587F92A-B714-4696-B9F1-8BB893513F2D}">
+<ds:datastoreItem xmlns:ds="http://schemas.openxmlformats.org/officeDocument/2006/customXml" ds:itemID="{97819823-43F5-4513-9AC8-A08F1C953B56}">
   <ds:schemaRefs>
     <ds:schemaRef ds:uri="http://schemas.openxmlformats.org/officeDocument/2006/bibliography"/>
   </ds:schemaRefs>

</xml_diff>